<commit_message>
Fehler in 3 behoben
</commit_message>
<xml_diff>
--- a/Embedded/05/Embedded Systems.docx
+++ b/Embedded/05/Embedded Systems.docx
@@ -387,10 +387,18 @@
           <w:sz w:val="23"/>
           <w:szCs w:val="23"/>
         </w:rPr>
-        <w:t>oritz Withöft</w:t>
-      </w:r>
-      <w:bookmarkStart w:id="0" w:name="_GoBack"/>
-      <w:bookmarkEnd w:id="0"/>
+        <w:t xml:space="preserve">oritz </w:t>
+      </w:r>
+      <w:proofErr w:type="spellStart"/>
+      <w:r>
+        <w:rPr>
+          <w:rFonts w:eastAsia="Yu Gothic"/>
+          <w:sz w:val="23"/>
+          <w:szCs w:val="23"/>
+        </w:rPr>
+        <w:t>Withöft</w:t>
+      </w:r>
+      <w:proofErr w:type="spellEnd"/>
     </w:p>
     <w:p>
       <w:pPr>
@@ -885,27 +893,7 @@
           <w:sz w:val="23"/>
           <w:szCs w:val="23"/>
         </w:rPr>
-        <w:t xml:space="preserve"> </w:t>
-      </w:r>
-      <w:proofErr w:type="spellStart"/>
-      <w:r>
-        <w:rPr>
-          <w:rFonts w:eastAsia="Yu Gothic"/>
-          <w:iCs/>
-          <w:sz w:val="23"/>
-          <w:szCs w:val="23"/>
-        </w:rPr>
-        <w:t>Flag</w:t>
-      </w:r>
-      <w:proofErr w:type="spellEnd"/>
-      <w:r>
-        <w:rPr>
-          <w:rFonts w:eastAsia="Yu Gothic"/>
-          <w:iCs/>
-          <w:sz w:val="23"/>
-          <w:szCs w:val="23"/>
-        </w:rPr>
-        <w:t xml:space="preserve"> sorgt dafür, dass der </w:t>
+        <w:t xml:space="preserve"> Flag sorgt dafür, dass der </w:t>
       </w:r>
       <w:r>
         <w:rPr>
@@ -1050,7 +1038,7 @@
     </w:p>
     <w:tbl>
       <w:tblPr>
-        <w:tblStyle w:val="TableGrid"/>
+        <w:tblStyle w:val="Tabellenraster"/>
         <w:tblW w:w="0" w:type="auto"/>
         <w:tblLook w:val="04A0" w:firstRow="1" w:lastRow="0" w:firstColumn="1" w:lastColumn="0" w:noHBand="0" w:noVBand="1"/>
       </w:tblPr>
@@ -1640,7 +1628,7 @@
     </w:p>
     <w:tbl>
       <w:tblPr>
-        <w:tblStyle w:val="TableGrid"/>
+        <w:tblStyle w:val="Tabellenraster"/>
         <w:tblW w:w="9209" w:type="dxa"/>
         <w:tblLook w:val="04A0" w:firstRow="1" w:lastRow="0" w:firstColumn="1" w:lastColumn="0" w:noHBand="0" w:noVBand="1"/>
       </w:tblPr>
@@ -3896,7 +3884,7 @@
     </w:p>
     <w:tbl>
       <w:tblPr>
-        <w:tblStyle w:val="TableGrid"/>
+        <w:tblStyle w:val="Tabellenraster"/>
         <w:tblW w:w="0" w:type="auto"/>
         <w:tblLook w:val="04A0" w:firstRow="1" w:lastRow="0" w:firstColumn="1" w:lastColumn="0" w:noHBand="0" w:noVBand="1"/>
       </w:tblPr>
@@ -4803,7 +4791,7 @@
     </w:p>
     <w:tbl>
       <w:tblPr>
-        <w:tblStyle w:val="TableGrid"/>
+        <w:tblStyle w:val="Tabellenraster"/>
         <w:tblW w:w="0" w:type="auto"/>
         <w:tblLook w:val="04A0" w:firstRow="1" w:lastRow="0" w:firstColumn="1" w:lastColumn="0" w:noHBand="0" w:noVBand="1"/>
       </w:tblPr>
@@ -5163,6 +5151,7 @@
         <w:rPr>
           <w:rFonts w:eastAsia="Yu Gothic"/>
           <w:iCs/>
+          <w:color w:val="auto"/>
           <w:sz w:val="23"/>
           <w:szCs w:val="23"/>
         </w:rPr>
@@ -5192,12 +5181,23 @@
           <w:sz w:val="23"/>
           <w:szCs w:val="23"/>
         </w:rPr>
-        <w:t xml:space="preserve">ntfernen des Schlüsselworts „volatile“ hat sich der Programm Code um einiges verkürzt. Durch das Wegfallen des Schlüsselworts kann der </w:t>
-      </w:r>
-      <w:r>
-        <w:rPr>
-          <w:rFonts w:eastAsia="Yu Gothic"/>
-          <w:iCs/>
+        <w:t xml:space="preserve">ntfernen des Schlüsselworts „volatile“ hat sich der Programm Code um </w:t>
+      </w:r>
+      <w:r>
+        <w:rPr>
+          <w:rFonts w:eastAsia="Yu Gothic"/>
+          <w:iCs/>
+          <w:color w:val="auto"/>
+          <w:sz w:val="23"/>
+          <w:szCs w:val="23"/>
+        </w:rPr>
+        <w:t xml:space="preserve">einiges verkürzt. Durch das Wegfallen des Schlüsselworts kann der </w:t>
+      </w:r>
+      <w:r>
+        <w:rPr>
+          <w:rFonts w:eastAsia="Yu Gothic"/>
+          <w:iCs/>
+          <w:color w:val="auto"/>
           <w:sz w:val="23"/>
           <w:szCs w:val="23"/>
         </w:rPr>
@@ -5207,6 +5207,7 @@
         <w:rPr>
           <w:rFonts w:eastAsia="Yu Gothic"/>
           <w:iCs/>
+          <w:color w:val="auto"/>
           <w:sz w:val="23"/>
           <w:szCs w:val="23"/>
         </w:rPr>
@@ -5216,16 +5217,38 @@
         <w:rPr>
           <w:rFonts w:eastAsia="Yu Gothic"/>
           <w:iCs/>
-          <w:sz w:val="23"/>
-          <w:szCs w:val="23"/>
-        </w:rPr>
-        <w:t xml:space="preserve">, was zur folge hat das die </w:t>
+          <w:color w:val="auto"/>
+          <w:sz w:val="23"/>
+          <w:szCs w:val="23"/>
+        </w:rPr>
+        <w:t xml:space="preserve">, was zur </w:t>
+      </w:r>
+      <w:r>
+        <w:rPr>
+          <w:rFonts w:eastAsia="Yu Gothic"/>
+          <w:iCs/>
+          <w:color w:val="auto"/>
+          <w:sz w:val="23"/>
+          <w:szCs w:val="23"/>
+        </w:rPr>
+        <w:t>F</w:t>
+      </w:r>
+      <w:r>
+        <w:rPr>
+          <w:rFonts w:eastAsia="Yu Gothic"/>
+          <w:iCs/>
+          <w:color w:val="auto"/>
+          <w:sz w:val="23"/>
+          <w:szCs w:val="23"/>
+        </w:rPr>
+        <w:t xml:space="preserve">olge hat das die </w:t>
       </w:r>
       <w:proofErr w:type="spellStart"/>
       <w:r>
         <w:rPr>
           <w:rFonts w:eastAsia="Yu Gothic"/>
           <w:iCs/>
+          <w:color w:val="auto"/>
           <w:sz w:val="23"/>
           <w:szCs w:val="23"/>
         </w:rPr>
@@ -5236,20 +5259,102 @@
         <w:rPr>
           <w:rFonts w:eastAsia="Yu Gothic"/>
           <w:iCs/>
-          <w:sz w:val="23"/>
-          <w:szCs w:val="23"/>
-        </w:rPr>
-        <w:t xml:space="preserve"> schleife zu einer endlosschleife wird.</w:t>
-      </w:r>
-      <w:r>
-        <w:rPr>
-          <w:rFonts w:eastAsia="Yu Gothic"/>
-          <w:iCs/>
+          <w:color w:val="auto"/>
           <w:sz w:val="23"/>
           <w:szCs w:val="23"/>
         </w:rPr>
         <w:t xml:space="preserve"> </w:t>
       </w:r>
+      <w:r>
+        <w:rPr>
+          <w:rFonts w:eastAsia="Yu Gothic"/>
+          <w:iCs/>
+          <w:color w:val="auto"/>
+          <w:sz w:val="23"/>
+          <w:szCs w:val="23"/>
+        </w:rPr>
+        <w:t>S</w:t>
+      </w:r>
+      <w:r>
+        <w:rPr>
+          <w:rFonts w:eastAsia="Yu Gothic"/>
+          <w:iCs/>
+          <w:color w:val="auto"/>
+          <w:sz w:val="23"/>
+          <w:szCs w:val="23"/>
+        </w:rPr>
+        <w:t xml:space="preserve">chleife </w:t>
+      </w:r>
+      <w:r>
+        <w:rPr>
+          <w:rFonts w:eastAsia="Yu Gothic"/>
+          <w:iCs/>
+          <w:color w:val="auto"/>
+          <w:sz w:val="23"/>
+          <w:szCs w:val="23"/>
+        </w:rPr>
+        <w:t xml:space="preserve">von 200000 auf 0 dekrementiert wird. Die </w:t>
+      </w:r>
+      <w:proofErr w:type="spellStart"/>
+      <w:r>
+        <w:rPr>
+          <w:rFonts w:eastAsia="Yu Gothic"/>
+          <w:iCs/>
+          <w:color w:val="auto"/>
+          <w:sz w:val="23"/>
+          <w:szCs w:val="23"/>
+        </w:rPr>
+        <w:t>for</w:t>
+      </w:r>
+      <w:proofErr w:type="spellEnd"/>
+      <w:r>
+        <w:rPr>
+          <w:rFonts w:eastAsia="Yu Gothic"/>
+          <w:iCs/>
+          <w:color w:val="auto"/>
+          <w:sz w:val="23"/>
+          <w:szCs w:val="23"/>
+        </w:rPr>
+        <w:t xml:space="preserve"> Schleife zwischen dem ausmachen der LED und anmachen der LED wird nicht </w:t>
+      </w:r>
+      <w:r>
+        <w:rPr>
+          <w:color w:val="auto"/>
+          <w:sz w:val="23"/>
+          <w:szCs w:val="23"/>
+          <w:shd w:val="clear" w:color="auto" w:fill="FFFFFF"/>
+        </w:rPr>
+        <w:t xml:space="preserve">erzeugt, da diese, aus der Sicht des Compilers, </w:t>
+      </w:r>
+      <w:r>
+        <w:rPr>
+          <w:color w:val="auto"/>
+          <w:sz w:val="23"/>
+          <w:szCs w:val="23"/>
+          <w:shd w:val="clear" w:color="auto" w:fill="FFFFFF"/>
+        </w:rPr>
+        <w:t>keine erkennbare Funktion</w:t>
+      </w:r>
+      <w:r>
+        <w:rPr>
+          <w:color w:val="auto"/>
+          <w:sz w:val="23"/>
+          <w:szCs w:val="23"/>
+          <w:shd w:val="clear" w:color="auto" w:fill="FFFFFF"/>
+        </w:rPr>
+        <w:t xml:space="preserve"> ausführt</w:t>
+      </w:r>
+      <w:r>
+        <w:rPr>
+          <w:color w:val="auto"/>
+          <w:sz w:val="23"/>
+          <w:szCs w:val="23"/>
+          <w:shd w:val="clear" w:color="auto" w:fill="FFFFFF"/>
+        </w:rPr>
+        <w:t>.</w:t>
+      </w:r>
+      <w:bookmarkStart w:id="0" w:name="_GoBack"/>
+      <w:bookmarkEnd w:id="0"/>
     </w:p>
     <w:sectPr>
       <w:pgSz w:w="11906" w:h="16838"/>
@@ -5337,7 +5442,7 @@
       </w:pPr>
     </w:pPrDefault>
   </w:docDefaults>
-  <w:latentStyles w:defLockedState="0" w:defUIPriority="99" w:defSemiHidden="0" w:defUnhideWhenUsed="0" w:defQFormat="0" w:count="376">
+  <w:latentStyles w:defLockedState="0" w:defUIPriority="99" w:defSemiHidden="0" w:defUnhideWhenUsed="0" w:defQFormat="0" w:count="375">
     <w:lsdException w:name="Normal" w:uiPriority="0" w:qFormat="1"/>
     <w:lsdException w:name="heading 1" w:uiPriority="9" w:qFormat="1"/>
     <w:lsdException w:name="heading 2" w:semiHidden="1" w:uiPriority="9" w:unhideWhenUsed="1" w:qFormat="1"/>
@@ -5443,6 +5548,7 @@
     <w:lsdException w:name="HTML Sample" w:semiHidden="1" w:unhideWhenUsed="1"/>
     <w:lsdException w:name="HTML Typewriter" w:semiHidden="1" w:unhideWhenUsed="1"/>
     <w:lsdException w:name="HTML Variable" w:semiHidden="1" w:unhideWhenUsed="1"/>
+    <w:lsdException w:name="Normal Table" w:semiHidden="1" w:unhideWhenUsed="1"/>
     <w:lsdException w:name="annotation subject" w:semiHidden="1" w:unhideWhenUsed="1"/>
     <w:lsdException w:name="No List" w:semiHidden="1" w:unhideWhenUsed="1"/>
     <w:lsdException w:name="Outline List 1" w:semiHidden="1" w:unhideWhenUsed="1"/>
@@ -5489,8 +5595,10 @@
     <w:lsdException w:name="Table Subtle 2" w:semiHidden="1" w:unhideWhenUsed="1"/>
     <w:lsdException w:name="Table Web 1" w:semiHidden="1" w:unhideWhenUsed="1"/>
     <w:lsdException w:name="Table Web 2" w:semiHidden="1" w:unhideWhenUsed="1"/>
+    <w:lsdException w:name="Table Web 3" w:semiHidden="1" w:unhideWhenUsed="1"/>
     <w:lsdException w:name="Balloon Text" w:semiHidden="1" w:unhideWhenUsed="1"/>
     <w:lsdException w:name="Table Grid" w:uiPriority="39"/>
+    <w:lsdException w:name="Table Theme" w:semiHidden="1" w:unhideWhenUsed="1"/>
     <w:lsdException w:name="Placeholder Text" w:semiHidden="1"/>
     <w:lsdException w:name="No Spacing" w:uiPriority="1" w:qFormat="1"/>
     <w:lsdException w:name="Light Shading" w:uiPriority="60"/>
@@ -5710,19 +5818,18 @@
     <w:lsdException w:name="Smart Hyperlink" w:semiHidden="1" w:unhideWhenUsed="1"/>
     <w:lsdException w:name="Hashtag" w:semiHidden="1" w:unhideWhenUsed="1"/>
     <w:lsdException w:name="Unresolved Mention" w:semiHidden="1" w:unhideWhenUsed="1"/>
-    <w:lsdException w:name="Smart Link" w:semiHidden="1" w:unhideWhenUsed="1"/>
   </w:latentStyles>
-  <w:style w:type="paragraph" w:default="1" w:styleId="Normal">
+  <w:style w:type="paragraph" w:default="1" w:styleId="Standard">
     <w:name w:val="Normal"/>
     <w:qFormat/>
   </w:style>
-  <w:style w:type="character" w:default="1" w:styleId="DefaultParagraphFont">
+  <w:style w:type="character" w:default="1" w:styleId="Absatz-Standardschriftart">
     <w:name w:val="Default Paragraph Font"/>
     <w:uiPriority w:val="1"/>
     <w:semiHidden/>
     <w:unhideWhenUsed/>
   </w:style>
-  <w:style w:type="table" w:default="1" w:styleId="TableNormal">
+  <w:style w:type="table" w:default="1" w:styleId="NormaleTabelle">
     <w:name w:val="Normal Table"/>
     <w:uiPriority w:val="99"/>
     <w:semiHidden/>
@@ -5737,7 +5844,7 @@
       </w:tblCellMar>
     </w:tblPr>
   </w:style>
-  <w:style w:type="numbering" w:default="1" w:styleId="NoList">
+  <w:style w:type="numbering" w:default="1" w:styleId="KeineListe">
     <w:name w:val="No List"/>
     <w:uiPriority w:val="99"/>
     <w:semiHidden/>
@@ -5759,9 +5866,9 @@
       <w:szCs w:val="24"/>
     </w:rPr>
   </w:style>
-  <w:style w:type="table" w:styleId="TableGrid">
+  <w:style w:type="table" w:styleId="Tabellenraster">
     <w:name w:val="Table Grid"/>
-    <w:basedOn w:val="TableNormal"/>
+    <w:basedOn w:val="NormaleTabelle"/>
     <w:uiPriority w:val="39"/>
     <w:rsid w:val="00481B46"/>
     <w:pPr>

</xml_diff>

<commit_message>
Blatt 6 aufgabe 1
</commit_message>
<xml_diff>
--- a/Embedded/05/Embedded Systems.docx
+++ b/Embedded/05/Embedded Systems.docx
@@ -16,9 +16,6 @@
         </w:rPr>
       </w:pPr>
       <w:r>
-        <w:t xml:space="preserve"> </w:t>
-      </w:r>
-      <w:r>
         <w:rPr>
           <w:sz w:val="28"/>
           <w:szCs w:val="28"/>
@@ -893,7 +890,27 @@
           <w:sz w:val="23"/>
           <w:szCs w:val="23"/>
         </w:rPr>
-        <w:t xml:space="preserve"> Flag sorgt dafür, dass der </w:t>
+        <w:t xml:space="preserve"> </w:t>
+      </w:r>
+      <w:proofErr w:type="spellStart"/>
+      <w:r>
+        <w:rPr>
+          <w:rFonts w:eastAsia="Yu Gothic"/>
+          <w:iCs/>
+          <w:sz w:val="23"/>
+          <w:szCs w:val="23"/>
+        </w:rPr>
+        <w:t>Flag</w:t>
+      </w:r>
+      <w:proofErr w:type="spellEnd"/>
+      <w:r>
+        <w:rPr>
+          <w:rFonts w:eastAsia="Yu Gothic"/>
+          <w:iCs/>
+          <w:sz w:val="23"/>
+          <w:szCs w:val="23"/>
+        </w:rPr>
+        <w:t xml:space="preserve"> sorgt dafür, dass der </w:t>
       </w:r>
       <w:r>
         <w:rPr>
@@ -5324,25 +5341,7 @@
           <w:szCs w:val="23"/>
           <w:shd w:val="clear" w:color="auto" w:fill="FFFFFF"/>
         </w:rPr>
-        <w:t xml:space="preserve">erzeugt, da diese, aus der Sicht des Compilers, </w:t>
-      </w:r>
-      <w:r>
-        <w:rPr>
-          <w:color w:val="auto"/>
-          <w:sz w:val="23"/>
-          <w:szCs w:val="23"/>
-          <w:shd w:val="clear" w:color="auto" w:fill="FFFFFF"/>
-        </w:rPr>
-        <w:t>keine erkennbare Funktion</w:t>
-      </w:r>
-      <w:r>
-        <w:rPr>
-          <w:color w:val="auto"/>
-          <w:sz w:val="23"/>
-          <w:szCs w:val="23"/>
-          <w:shd w:val="clear" w:color="auto" w:fill="FFFFFF"/>
-        </w:rPr>
-        <w:t xml:space="preserve"> ausführt</w:t>
+        <w:t>erzeugt, da diese, aus der Sicht des Compilers, keine erkennbare Funktion ausführt</w:t>
       </w:r>
       <w:r>
         <w:rPr>
@@ -5442,7 +5441,7 @@
       </w:pPr>
     </w:pPrDefault>
   </w:docDefaults>
-  <w:latentStyles w:defLockedState="0" w:defUIPriority="99" w:defSemiHidden="0" w:defUnhideWhenUsed="0" w:defQFormat="0" w:count="375">
+  <w:latentStyles w:defLockedState="0" w:defUIPriority="99" w:defSemiHidden="0" w:defUnhideWhenUsed="0" w:defQFormat="0" w:count="376">
     <w:lsdException w:name="Normal" w:uiPriority="0" w:qFormat="1"/>
     <w:lsdException w:name="heading 1" w:uiPriority="9" w:qFormat="1"/>
     <w:lsdException w:name="heading 2" w:semiHidden="1" w:uiPriority="9" w:unhideWhenUsed="1" w:qFormat="1"/>
@@ -5548,7 +5547,6 @@
     <w:lsdException w:name="HTML Sample" w:semiHidden="1" w:unhideWhenUsed="1"/>
     <w:lsdException w:name="HTML Typewriter" w:semiHidden="1" w:unhideWhenUsed="1"/>
     <w:lsdException w:name="HTML Variable" w:semiHidden="1" w:unhideWhenUsed="1"/>
-    <w:lsdException w:name="Normal Table" w:semiHidden="1" w:unhideWhenUsed="1"/>
     <w:lsdException w:name="annotation subject" w:semiHidden="1" w:unhideWhenUsed="1"/>
     <w:lsdException w:name="No List" w:semiHidden="1" w:unhideWhenUsed="1"/>
     <w:lsdException w:name="Outline List 1" w:semiHidden="1" w:unhideWhenUsed="1"/>
@@ -5595,10 +5593,8 @@
     <w:lsdException w:name="Table Subtle 2" w:semiHidden="1" w:unhideWhenUsed="1"/>
     <w:lsdException w:name="Table Web 1" w:semiHidden="1" w:unhideWhenUsed="1"/>
     <w:lsdException w:name="Table Web 2" w:semiHidden="1" w:unhideWhenUsed="1"/>
-    <w:lsdException w:name="Table Web 3" w:semiHidden="1" w:unhideWhenUsed="1"/>
     <w:lsdException w:name="Balloon Text" w:semiHidden="1" w:unhideWhenUsed="1"/>
     <w:lsdException w:name="Table Grid" w:uiPriority="39"/>
-    <w:lsdException w:name="Table Theme" w:semiHidden="1" w:unhideWhenUsed="1"/>
     <w:lsdException w:name="Placeholder Text" w:semiHidden="1"/>
     <w:lsdException w:name="No Spacing" w:uiPriority="1" w:qFormat="1"/>
     <w:lsdException w:name="Light Shading" w:uiPriority="60"/>
@@ -5818,6 +5814,7 @@
     <w:lsdException w:name="Smart Hyperlink" w:semiHidden="1" w:unhideWhenUsed="1"/>
     <w:lsdException w:name="Hashtag" w:semiHidden="1" w:unhideWhenUsed="1"/>
     <w:lsdException w:name="Unresolved Mention" w:semiHidden="1" w:unhideWhenUsed="1"/>
+    <w:lsdException w:name="Smart Link" w:semiHidden="1" w:unhideWhenUsed="1"/>
   </w:latentStyles>
   <w:style w:type="paragraph" w:default="1" w:styleId="Standard">
     <w:name w:val="Normal"/>

</xml_diff>